<commit_message>
Created the Lecturers Information Document
</commit_message>
<xml_diff>
--- a/Information For App/Key Information.docx
+++ b/Information For App/Key Information.docx
@@ -1,6 +1,6 @@
 
 <file path=word/document.xml><?xml version="1.0" encoding="utf-8"?>
-<w:document xmlns:wpc="http://schemas.microsoft.com/office/word/2010/wordprocessingCanvas" xmlns:cx="http://schemas.microsoft.com/office/drawing/2014/chartex" xmlns:cx1="http://schemas.microsoft.com/office/drawing/2015/9/8/chartex" xmlns:cx2="http://schemas.microsoft.com/office/drawing/2015/10/21/chartex" xmlns:cx3="http://schemas.microsoft.com/office/drawing/2016/5/9/chartex" xmlns:cx4="http://schemas.microsoft.com/office/drawing/2016/5/10/chartex" xmlns:cx5="http://schemas.microsoft.com/office/drawing/2016/5/11/chartex" xmlns:cx6="http://schemas.microsoft.com/office/drawing/2016/5/12/chartex" xmlns:cx7="http://schemas.microsoft.com/office/drawing/2016/5/13/chartex" xmlns:cx8="http://schemas.microsoft.com/office/drawing/2016/5/14/chartex" xmlns:mc="http://schemas.openxmlformats.org/markup-compatibility/2006" xmlns:aink="http://schemas.microsoft.com/office/drawing/2016/ink" xmlns:am3d="http://schemas.microsoft.com/office/drawing/2017/model3d" xmlns:o="urn:schemas-microsoft-com:office:office" xmlns:r="http://schemas.openxmlformats.org/officeDocument/2006/relationships" xmlns:m="http://schemas.openxmlformats.org/officeDocument/2006/math" xmlns:v="urn:schemas-microsoft-com:vml" xmlns:wp14="http://schemas.microsoft.com/office/word/2010/wordprocessingDrawing" xmlns:wp="http://schemas.openxmlformats.org/drawingml/2006/wordprocessingDrawing" xmlns:w10="urn:schemas-microsoft-com:office:word" xmlns:w="http://schemas.openxmlformats.org/wordprocessingml/2006/main" xmlns:w14="http://schemas.microsoft.com/office/word/2010/wordml" xmlns:w15="http://schemas.microsoft.com/office/word/2012/wordml" xmlns:w16cid="http://schemas.microsoft.com/office/word/2016/wordml/cid" xmlns:w16se="http://schemas.microsoft.com/office/word/2015/wordml/symex" xmlns:wpg="http://schemas.microsoft.com/office/word/2010/wordprocessingGroup" xmlns:wpi="http://schemas.microsoft.com/office/word/2010/wordprocessingInk" xmlns:wne="http://schemas.microsoft.com/office/word/2006/wordml" xmlns:wps="http://schemas.microsoft.com/office/word/2010/wordprocessingShape" mc:Ignorable="w14 w15 w16se w16cid wp14">
+<w:document xmlns:wpc="http://schemas.microsoft.com/office/word/2010/wordprocessingCanvas" xmlns:mc="http://schemas.openxmlformats.org/markup-compatibility/2006" xmlns:o="urn:schemas-microsoft-com:office:office" xmlns:r="http://schemas.openxmlformats.org/officeDocument/2006/relationships" xmlns:m="http://schemas.openxmlformats.org/officeDocument/2006/math" xmlns:v="urn:schemas-microsoft-com:vml" xmlns:wp14="http://schemas.microsoft.com/office/word/2010/wordprocessingDrawing" xmlns:wp="http://schemas.openxmlformats.org/drawingml/2006/wordprocessingDrawing" xmlns:w10="urn:schemas-microsoft-com:office:word" xmlns:w="http://schemas.openxmlformats.org/wordprocessingml/2006/main" xmlns:w14="http://schemas.microsoft.com/office/word/2010/wordml" xmlns:w15="http://schemas.microsoft.com/office/word/2012/wordml" xmlns:wpg="http://schemas.microsoft.com/office/word/2010/wordprocessingGroup" xmlns:wpi="http://schemas.microsoft.com/office/word/2010/wordprocessingInk" xmlns:wne="http://schemas.microsoft.com/office/word/2006/wordml" xmlns:wps="http://schemas.microsoft.com/office/word/2010/wordprocessingShape" mc:Ignorable="w14 w15 wp14">
   <w:body>
     <w:p>
       <w:pPr>
@@ -164,8 +164,6 @@
         </w:rPr>
         <w:t>tre</w:t>
       </w:r>
-      <w:bookmarkStart w:id="0" w:name="_GoBack"/>
-      <w:bookmarkEnd w:id="0"/>
     </w:p>
     <w:p>
       <w:pPr>
@@ -1558,13 +1556,15 @@
         <w:rPr>
           <w:sz w:val="22"/>
           <w:szCs w:val="22"/>
-          <w:u w:val="single"/>
-        </w:rPr>
-      </w:pPr>
-      <w:r>
-        <w:rPr>
-          <w:sz w:val="22"/>
-          <w:szCs w:val="22"/>
+          <w:highlight w:val="yellow"/>
+          <w:u w:val="single"/>
+        </w:rPr>
+      </w:pPr>
+      <w:r>
+        <w:rPr>
+          <w:sz w:val="22"/>
+          <w:szCs w:val="22"/>
+          <w:highlight w:val="yellow"/>
         </w:rPr>
         <w:t>Prof Ronaldo Menezes</w:t>
       </w:r>
@@ -1747,12 +1747,14 @@
         <w:rPr>
           <w:sz w:val="22"/>
           <w:szCs w:val="22"/>
-        </w:rPr>
-      </w:pPr>
-      <w:r>
-        <w:rPr>
-          <w:sz w:val="22"/>
-          <w:szCs w:val="22"/>
+          <w:highlight w:val="yellow"/>
+        </w:rPr>
+      </w:pPr>
+      <w:r>
+        <w:rPr>
+          <w:sz w:val="22"/>
+          <w:szCs w:val="22"/>
+          <w:highlight w:val="yellow"/>
         </w:rPr>
         <w:t>Dr Matthew Collison</w:t>
       </w:r>
@@ -1850,12 +1852,14 @@
         <w:rPr>
           <w:sz w:val="22"/>
           <w:szCs w:val="22"/>
-        </w:rPr>
-      </w:pPr>
-      <w:r>
-        <w:rPr>
-          <w:sz w:val="22"/>
-          <w:szCs w:val="22"/>
+          <w:highlight w:val="yellow"/>
+        </w:rPr>
+      </w:pPr>
+      <w:r>
+        <w:rPr>
+          <w:sz w:val="22"/>
+          <w:szCs w:val="22"/>
+          <w:highlight w:val="yellow"/>
         </w:rPr>
         <w:t xml:space="preserve">Sam </w:t>
       </w:r>
@@ -1864,6 +1868,7 @@
         <w:rPr>
           <w:sz w:val="22"/>
           <w:szCs w:val="22"/>
+          <w:highlight w:val="yellow"/>
         </w:rPr>
         <w:t>Nallaperuma</w:t>
       </w:r>
@@ -1942,12 +1947,14 @@
         <w:rPr>
           <w:sz w:val="22"/>
           <w:szCs w:val="22"/>
-        </w:rPr>
-      </w:pPr>
-      <w:r>
-        <w:rPr>
-          <w:sz w:val="22"/>
-          <w:szCs w:val="22"/>
+          <w:highlight w:val="yellow"/>
+        </w:rPr>
+      </w:pPr>
+      <w:r>
+        <w:rPr>
+          <w:sz w:val="22"/>
+          <w:szCs w:val="22"/>
+          <w:highlight w:val="yellow"/>
         </w:rPr>
         <w:t xml:space="preserve">Prof. Jonathan </w:t>
       </w:r>
@@ -1956,6 +1963,7 @@
         <w:rPr>
           <w:sz w:val="22"/>
           <w:szCs w:val="22"/>
+          <w:highlight w:val="yellow"/>
         </w:rPr>
         <w:t>Fieldsend</w:t>
       </w:r>
@@ -2034,12 +2042,14 @@
         <w:rPr>
           <w:sz w:val="22"/>
           <w:szCs w:val="22"/>
-        </w:rPr>
-      </w:pPr>
-      <w:r>
-        <w:rPr>
-          <w:sz w:val="22"/>
-          <w:szCs w:val="22"/>
+          <w:highlight w:val="yellow"/>
+        </w:rPr>
+      </w:pPr>
+      <w:r>
+        <w:rPr>
+          <w:sz w:val="22"/>
+          <w:szCs w:val="22"/>
+          <w:highlight w:val="yellow"/>
         </w:rPr>
         <w:t xml:space="preserve">Dr David </w:t>
       </w:r>
@@ -2048,6 +2058,7 @@
         <w:rPr>
           <w:sz w:val="22"/>
           <w:szCs w:val="22"/>
+          <w:highlight w:val="yellow"/>
         </w:rPr>
         <w:t>Wakeling</w:t>
       </w:r>
@@ -2126,12 +2137,14 @@
         <w:rPr>
           <w:sz w:val="22"/>
           <w:szCs w:val="22"/>
-        </w:rPr>
-      </w:pPr>
-      <w:r>
-        <w:rPr>
-          <w:sz w:val="22"/>
-          <w:szCs w:val="22"/>
+          <w:highlight w:val="yellow"/>
+        </w:rPr>
+      </w:pPr>
+      <w:r>
+        <w:rPr>
+          <w:sz w:val="22"/>
+          <w:szCs w:val="22"/>
+          <w:highlight w:val="yellow"/>
         </w:rPr>
         <w:t>Prof Mitchell Berger</w:t>
       </w:r>
@@ -2199,12 +2212,14 @@
         <w:rPr>
           <w:sz w:val="22"/>
           <w:szCs w:val="22"/>
-        </w:rPr>
-      </w:pPr>
-      <w:r>
-        <w:rPr>
-          <w:sz w:val="22"/>
-          <w:szCs w:val="22"/>
+          <w:highlight w:val="yellow"/>
+        </w:rPr>
+      </w:pPr>
+      <w:r>
+        <w:rPr>
+          <w:sz w:val="22"/>
+          <w:szCs w:val="22"/>
+          <w:highlight w:val="yellow"/>
         </w:rPr>
         <w:t xml:space="preserve">Dr Leon </w:t>
       </w:r>
@@ -2213,6 +2228,7 @@
         <w:rPr>
           <w:sz w:val="22"/>
           <w:szCs w:val="22"/>
+          <w:highlight w:val="yellow"/>
         </w:rPr>
         <w:t>Danon</w:t>
       </w:r>
@@ -2281,12 +2297,14 @@
         <w:rPr>
           <w:sz w:val="22"/>
           <w:szCs w:val="22"/>
-        </w:rPr>
-      </w:pPr>
-      <w:r>
-        <w:rPr>
-          <w:sz w:val="22"/>
-          <w:szCs w:val="22"/>
+          <w:highlight w:val="yellow"/>
+        </w:rPr>
+      </w:pPr>
+      <w:r>
+        <w:rPr>
+          <w:sz w:val="22"/>
+          <w:szCs w:val="22"/>
+          <w:highlight w:val="yellow"/>
         </w:rPr>
         <w:t xml:space="preserve">Diego </w:t>
       </w:r>
@@ -2295,6 +2313,7 @@
         <w:rPr>
           <w:sz w:val="22"/>
           <w:szCs w:val="22"/>
+          <w:highlight w:val="yellow"/>
         </w:rPr>
         <w:t>Marmsoler</w:t>
       </w:r>
@@ -2312,6 +2331,8 @@
           <w:szCs w:val="22"/>
         </w:rPr>
       </w:pPr>
+      <w:bookmarkStart w:id="0" w:name="_GoBack"/>
+      <w:bookmarkEnd w:id="0"/>
       <w:r>
         <w:rPr>
           <w:sz w:val="22"/>
@@ -2360,12 +2381,14 @@
         <w:rPr>
           <w:sz w:val="22"/>
           <w:szCs w:val="22"/>
-        </w:rPr>
-      </w:pPr>
-      <w:r>
-        <w:rPr>
-          <w:sz w:val="22"/>
-          <w:szCs w:val="22"/>
+          <w:highlight w:val="yellow"/>
+        </w:rPr>
+      </w:pPr>
+      <w:r>
+        <w:rPr>
+          <w:sz w:val="22"/>
+          <w:szCs w:val="22"/>
+          <w:highlight w:val="yellow"/>
         </w:rPr>
         <w:t xml:space="preserve">Dr </w:t>
       </w:r>
@@ -2374,6 +2397,7 @@
         <w:rPr>
           <w:sz w:val="22"/>
           <w:szCs w:val="22"/>
+          <w:highlight w:val="yellow"/>
         </w:rPr>
         <w:t>Yulei</w:t>
       </w:r>
@@ -2382,6 +2406,7 @@
         <w:rPr>
           <w:sz w:val="22"/>
           <w:szCs w:val="22"/>
+          <w:highlight w:val="yellow"/>
         </w:rPr>
         <w:t xml:space="preserve"> Wu</w:t>
       </w:r>
@@ -2425,23 +2450,7 @@
             <w:sz w:val="22"/>
             <w:szCs w:val="22"/>
           </w:rPr>
-          <w:t>Y.L.Wu</w:t>
-        </w:r>
-        <w:r>
-          <w:rPr>
-            <w:rStyle w:val="Hyperlink"/>
-            <w:sz w:val="22"/>
-            <w:szCs w:val="22"/>
-          </w:rPr>
-          <w:t>@</w:t>
-        </w:r>
-        <w:r>
-          <w:rPr>
-            <w:rStyle w:val="Hyperlink"/>
-            <w:sz w:val="22"/>
-            <w:szCs w:val="22"/>
-          </w:rPr>
-          <w:t>exeter.ac.uk</w:t>
+          <w:t>Y.L.Wu@exeter.ac.uk</w:t>
         </w:r>
       </w:hyperlink>
     </w:p>
@@ -2475,12 +2484,14 @@
         <w:rPr>
           <w:sz w:val="22"/>
           <w:szCs w:val="22"/>
-        </w:rPr>
-      </w:pPr>
-      <w:r>
-        <w:rPr>
-          <w:sz w:val="22"/>
-          <w:szCs w:val="22"/>
+          <w:highlight w:val="yellow"/>
+        </w:rPr>
+      </w:pPr>
+      <w:r>
+        <w:rPr>
+          <w:sz w:val="22"/>
+          <w:szCs w:val="22"/>
+          <w:highlight w:val="yellow"/>
         </w:rPr>
         <w:t xml:space="preserve">Dr </w:t>
       </w:r>
@@ -2489,6 +2500,7 @@
         <w:rPr>
           <w:sz w:val="22"/>
           <w:szCs w:val="22"/>
+          <w:highlight w:val="yellow"/>
         </w:rPr>
         <w:t>Hongping</w:t>
       </w:r>
@@ -2497,9 +2509,20 @@
         <w:rPr>
           <w:sz w:val="22"/>
           <w:szCs w:val="22"/>
-        </w:rPr>
-        <w:t xml:space="preserve"> Cai</w:t>
-      </w:r>
+          <w:highlight w:val="yellow"/>
+        </w:rPr>
+        <w:t xml:space="preserve"> </w:t>
+      </w:r>
+      <w:proofErr w:type="spellStart"/>
+      <w:r>
+        <w:rPr>
+          <w:sz w:val="22"/>
+          <w:szCs w:val="22"/>
+          <w:highlight w:val="yellow"/>
+        </w:rPr>
+        <w:t>Cai</w:t>
+      </w:r>
+      <w:proofErr w:type="spellEnd"/>
     </w:p>
     <w:p>
       <w:pPr>
@@ -2574,12 +2597,14 @@
         <w:rPr>
           <w:sz w:val="22"/>
           <w:szCs w:val="22"/>
-        </w:rPr>
-      </w:pPr>
-      <w:r>
-        <w:rPr>
-          <w:sz w:val="22"/>
-          <w:szCs w:val="22"/>
+          <w:highlight w:val="yellow"/>
+        </w:rPr>
+      </w:pPr>
+      <w:r>
+        <w:rPr>
+          <w:sz w:val="22"/>
+          <w:szCs w:val="22"/>
+          <w:highlight w:val="yellow"/>
         </w:rPr>
         <w:t>Prof Achim D. Brucker</w:t>
       </w:r>
@@ -2677,12 +2702,14 @@
         <w:rPr>
           <w:sz w:val="22"/>
           <w:szCs w:val="22"/>
-        </w:rPr>
-      </w:pPr>
-      <w:r>
-        <w:rPr>
-          <w:sz w:val="22"/>
-          <w:szCs w:val="22"/>
+          <w:highlight w:val="yellow"/>
+        </w:rPr>
+      </w:pPr>
+      <w:r>
+        <w:rPr>
+          <w:sz w:val="22"/>
+          <w:szCs w:val="22"/>
+          <w:highlight w:val="yellow"/>
         </w:rPr>
         <w:t xml:space="preserve">Dr </w:t>
       </w:r>
@@ -2691,6 +2718,7 @@
         <w:rPr>
           <w:sz w:val="22"/>
           <w:szCs w:val="22"/>
+          <w:highlight w:val="yellow"/>
         </w:rPr>
         <w:t>Chunbo</w:t>
       </w:r>
@@ -2699,6 +2727,7 @@
         <w:rPr>
           <w:sz w:val="22"/>
           <w:szCs w:val="22"/>
+          <w:highlight w:val="yellow"/>
         </w:rPr>
         <w:t xml:space="preserve"> Luo</w:t>
       </w:r>
@@ -2763,12 +2792,14 @@
         <w:rPr>
           <w:sz w:val="22"/>
           <w:szCs w:val="22"/>
-        </w:rPr>
-      </w:pPr>
-      <w:r>
-        <w:rPr>
-          <w:sz w:val="22"/>
-          <w:szCs w:val="22"/>
+          <w:highlight w:val="yellow"/>
+        </w:rPr>
+      </w:pPr>
+      <w:r>
+        <w:rPr>
+          <w:sz w:val="22"/>
+          <w:szCs w:val="22"/>
+          <w:highlight w:val="yellow"/>
         </w:rPr>
         <w:t xml:space="preserve">Federico </w:t>
       </w:r>
@@ -2777,6 +2808,7 @@
         <w:rPr>
           <w:sz w:val="22"/>
           <w:szCs w:val="22"/>
+          <w:highlight w:val="yellow"/>
         </w:rPr>
         <w:t>Botta</w:t>
       </w:r>
@@ -2855,12 +2887,14 @@
         <w:rPr>
           <w:sz w:val="22"/>
           <w:szCs w:val="22"/>
-        </w:rPr>
-      </w:pPr>
-      <w:r>
-        <w:rPr>
-          <w:sz w:val="22"/>
-          <w:szCs w:val="22"/>
+          <w:highlight w:val="yellow"/>
+        </w:rPr>
+      </w:pPr>
+      <w:r>
+        <w:rPr>
+          <w:sz w:val="22"/>
+          <w:szCs w:val="22"/>
+          <w:highlight w:val="yellow"/>
         </w:rPr>
         <w:t>Dr Jia Hu</w:t>
       </w:r>
@@ -2938,12 +2972,14 @@
         <w:rPr>
           <w:sz w:val="22"/>
           <w:szCs w:val="22"/>
-        </w:rPr>
-      </w:pPr>
-      <w:r>
-        <w:rPr>
-          <w:sz w:val="22"/>
-          <w:szCs w:val="22"/>
+          <w:highlight w:val="yellow"/>
+        </w:rPr>
+      </w:pPr>
+      <w:r>
+        <w:rPr>
+          <w:sz w:val="22"/>
+          <w:szCs w:val="22"/>
+          <w:highlight w:val="yellow"/>
         </w:rPr>
         <w:t>Dr Jacqueline Christmas</w:t>
       </w:r>
@@ -3008,12 +3044,14 @@
         <w:rPr>
           <w:sz w:val="22"/>
           <w:szCs w:val="22"/>
-        </w:rPr>
-      </w:pPr>
-      <w:r>
-        <w:rPr>
-          <w:sz w:val="22"/>
-          <w:szCs w:val="22"/>
+          <w:highlight w:val="yellow"/>
+        </w:rPr>
+      </w:pPr>
+      <w:r>
+        <w:rPr>
+          <w:sz w:val="22"/>
+          <w:szCs w:val="22"/>
+          <w:highlight w:val="yellow"/>
         </w:rPr>
         <w:t xml:space="preserve">Dr Alberto </w:t>
       </w:r>
@@ -3022,6 +3060,7 @@
         <w:rPr>
           <w:sz w:val="22"/>
           <w:szCs w:val="22"/>
+          <w:highlight w:val="yellow"/>
         </w:rPr>
         <w:t>Moraglio</w:t>
       </w:r>
@@ -3100,12 +3139,14 @@
         <w:rPr>
           <w:sz w:val="22"/>
           <w:szCs w:val="22"/>
-        </w:rPr>
-      </w:pPr>
-      <w:r>
-        <w:rPr>
-          <w:sz w:val="22"/>
-          <w:szCs w:val="22"/>
+          <w:highlight w:val="yellow"/>
+        </w:rPr>
+      </w:pPr>
+      <w:r>
+        <w:rPr>
+          <w:sz w:val="22"/>
+          <w:szCs w:val="22"/>
+          <w:highlight w:val="yellow"/>
         </w:rPr>
         <w:t xml:space="preserve">Dr </w:t>
       </w:r>
@@ -3113,6 +3154,7 @@
         <w:rPr>
           <w:sz w:val="22"/>
           <w:szCs w:val="22"/>
+          <w:highlight w:val="yellow"/>
         </w:rPr>
         <w:t>Hugo Barbosa</w:t>
       </w:r>
@@ -3190,12 +3232,14 @@
         <w:rPr>
           <w:sz w:val="22"/>
           <w:szCs w:val="22"/>
-        </w:rPr>
-      </w:pPr>
-      <w:r>
-        <w:rPr>
-          <w:sz w:val="22"/>
-          <w:szCs w:val="22"/>
+          <w:highlight w:val="yellow"/>
+        </w:rPr>
+      </w:pPr>
+      <w:r>
+        <w:rPr>
+          <w:sz w:val="22"/>
+          <w:szCs w:val="22"/>
+          <w:highlight w:val="yellow"/>
         </w:rPr>
         <w:t xml:space="preserve">Dr Nicolas </w:t>
       </w:r>
@@ -3204,6 +3248,7 @@
         <w:rPr>
           <w:sz w:val="22"/>
           <w:szCs w:val="22"/>
+          <w:highlight w:val="yellow"/>
         </w:rPr>
         <w:t>Pugeault</w:t>
       </w:r>
@@ -3269,12 +3314,14 @@
         <w:rPr>
           <w:sz w:val="22"/>
           <w:szCs w:val="22"/>
-        </w:rPr>
-      </w:pPr>
-      <w:r>
-        <w:rPr>
-          <w:sz w:val="22"/>
-          <w:szCs w:val="22"/>
+          <w:highlight w:val="yellow"/>
+        </w:rPr>
+      </w:pPr>
+      <w:r>
+        <w:rPr>
+          <w:sz w:val="22"/>
+          <w:szCs w:val="22"/>
+          <w:highlight w:val="yellow"/>
         </w:rPr>
         <w:t>Dr David Acreman</w:t>
       </w:r>
@@ -3367,12 +3414,14 @@
         <w:rPr>
           <w:sz w:val="22"/>
           <w:szCs w:val="22"/>
-        </w:rPr>
-      </w:pPr>
-      <w:r>
-        <w:rPr>
-          <w:sz w:val="22"/>
-          <w:szCs w:val="22"/>
+          <w:highlight w:val="yellow"/>
+        </w:rPr>
+      </w:pPr>
+      <w:r>
+        <w:rPr>
+          <w:sz w:val="22"/>
+          <w:szCs w:val="22"/>
+          <w:highlight w:val="yellow"/>
         </w:rPr>
         <w:t xml:space="preserve">Dr </w:t>
       </w:r>
@@ -3381,6 +3430,7 @@
         <w:rPr>
           <w:sz w:val="22"/>
           <w:szCs w:val="22"/>
+          <w:highlight w:val="yellow"/>
         </w:rPr>
         <w:t>Ke</w:t>
       </w:r>
@@ -3389,6 +3439,7 @@
         <w:rPr>
           <w:sz w:val="22"/>
           <w:szCs w:val="22"/>
+          <w:highlight w:val="yellow"/>
         </w:rPr>
         <w:t xml:space="preserve"> Li</w:t>
       </w:r>
@@ -3442,14 +3493,6 @@
         </w:rPr>
         <w:t xml:space="preserve"> </w:t>
       </w:r>
-    </w:p>
-    <w:p>
-      <w:pPr>
-        <w:rPr>
-          <w:sz w:val="22"/>
-          <w:szCs w:val="22"/>
-        </w:rPr>
-      </w:pPr>
     </w:p>
     <w:p>
       <w:pPr>
@@ -3471,7 +3514,7 @@
 </file>
 
 <file path=word/numbering.xml><?xml version="1.0" encoding="utf-8"?>
-<w:numbering xmlns:wpc="http://schemas.microsoft.com/office/word/2010/wordprocessingCanvas" xmlns:cx="http://schemas.microsoft.com/office/drawing/2014/chartex" xmlns:cx1="http://schemas.microsoft.com/office/drawing/2015/9/8/chartex" xmlns:cx2="http://schemas.microsoft.com/office/drawing/2015/10/21/chartex" xmlns:cx3="http://schemas.microsoft.com/office/drawing/2016/5/9/chartex" xmlns:cx4="http://schemas.microsoft.com/office/drawing/2016/5/10/chartex" xmlns:cx5="http://schemas.microsoft.com/office/drawing/2016/5/11/chartex" xmlns:cx6="http://schemas.microsoft.com/office/drawing/2016/5/12/chartex" xmlns:cx7="http://schemas.microsoft.com/office/drawing/2016/5/13/chartex" xmlns:cx8="http://schemas.microsoft.com/office/drawing/2016/5/14/chartex" xmlns:mc="http://schemas.openxmlformats.org/markup-compatibility/2006" xmlns:aink="http://schemas.microsoft.com/office/drawing/2016/ink" xmlns:am3d="http://schemas.microsoft.com/office/drawing/2017/model3d" xmlns:o="urn:schemas-microsoft-com:office:office" xmlns:r="http://schemas.openxmlformats.org/officeDocument/2006/relationships" xmlns:m="http://schemas.openxmlformats.org/officeDocument/2006/math" xmlns:v="urn:schemas-microsoft-com:vml" xmlns:wp14="http://schemas.microsoft.com/office/word/2010/wordprocessingDrawing" xmlns:wp="http://schemas.openxmlformats.org/drawingml/2006/wordprocessingDrawing" xmlns:w10="urn:schemas-microsoft-com:office:word" xmlns:w="http://schemas.openxmlformats.org/wordprocessingml/2006/main" xmlns:w14="http://schemas.microsoft.com/office/word/2010/wordml" xmlns:w15="http://schemas.microsoft.com/office/word/2012/wordml" xmlns:w16cid="http://schemas.microsoft.com/office/word/2016/wordml/cid" xmlns:w16se="http://schemas.microsoft.com/office/word/2015/wordml/symex" xmlns:wpg="http://schemas.microsoft.com/office/word/2010/wordprocessingGroup" xmlns:wpi="http://schemas.microsoft.com/office/word/2010/wordprocessingInk" xmlns:wne="http://schemas.microsoft.com/office/word/2006/wordml" xmlns:wps="http://schemas.microsoft.com/office/word/2010/wordprocessingShape" mc:Ignorable="w14 w15 w16se w16cid wp14">
+<w:numbering xmlns:wpc="http://schemas.microsoft.com/office/word/2010/wordprocessingCanvas" xmlns:mc="http://schemas.openxmlformats.org/markup-compatibility/2006" xmlns:o="urn:schemas-microsoft-com:office:office" xmlns:r="http://schemas.openxmlformats.org/officeDocument/2006/relationships" xmlns:m="http://schemas.openxmlformats.org/officeDocument/2006/math" xmlns:v="urn:schemas-microsoft-com:vml" xmlns:wp14="http://schemas.microsoft.com/office/word/2010/wordprocessingDrawing" xmlns:wp="http://schemas.openxmlformats.org/drawingml/2006/wordprocessingDrawing" xmlns:w10="urn:schemas-microsoft-com:office:word" xmlns:w="http://schemas.openxmlformats.org/wordprocessingml/2006/main" xmlns:w14="http://schemas.microsoft.com/office/word/2010/wordml" xmlns:w15="http://schemas.microsoft.com/office/word/2012/wordml" xmlns:wpg="http://schemas.microsoft.com/office/word/2010/wordprocessingGroup" xmlns:wpi="http://schemas.microsoft.com/office/word/2010/wordprocessingInk" xmlns:wne="http://schemas.microsoft.com/office/word/2006/wordml" xmlns:wps="http://schemas.microsoft.com/office/word/2010/wordprocessingShape" mc:Ignorable="w14 w15 wp14">
   <w:abstractNum w:abstractNumId="0" w15:restartNumberingAfterBreak="0">
     <w:nsid w:val="19C43213"/>
     <w:multiLevelType w:val="hybridMultilevel"/>
@@ -3592,7 +3635,7 @@
 </file>
 
 <file path=word/styles.xml><?xml version="1.0" encoding="utf-8"?>
-<w:styles xmlns:mc="http://schemas.openxmlformats.org/markup-compatibility/2006" xmlns:r="http://schemas.openxmlformats.org/officeDocument/2006/relationships" xmlns:w="http://schemas.openxmlformats.org/wordprocessingml/2006/main" xmlns:w14="http://schemas.microsoft.com/office/word/2010/wordml" xmlns:w15="http://schemas.microsoft.com/office/word/2012/wordml" xmlns:w16cid="http://schemas.microsoft.com/office/word/2016/wordml/cid" xmlns:w16se="http://schemas.microsoft.com/office/word/2015/wordml/symex" mc:Ignorable="w14 w15 w16se w16cid">
+<w:styles xmlns:mc="http://schemas.openxmlformats.org/markup-compatibility/2006" xmlns:r="http://schemas.openxmlformats.org/officeDocument/2006/relationships" xmlns:w="http://schemas.openxmlformats.org/wordprocessingml/2006/main" xmlns:w14="http://schemas.microsoft.com/office/word/2010/wordml" xmlns:w15="http://schemas.microsoft.com/office/word/2012/wordml" mc:Ignorable="w14 w15">
   <w:docDefaults>
     <w:rPrDefault>
       <w:rPr>
@@ -3604,7 +3647,7 @@
     </w:rPrDefault>
     <w:pPrDefault/>
   </w:docDefaults>
-  <w:latentStyles w:defLockedState="0" w:defUIPriority="99" w:defSemiHidden="0" w:defUnhideWhenUsed="0" w:defQFormat="0" w:count="376">
+  <w:latentStyles w:defLockedState="0" w:defUIPriority="99" w:defSemiHidden="0" w:defUnhideWhenUsed="0" w:defQFormat="0" w:count="371">
     <w:lsdException w:name="Normal" w:uiPriority="0" w:qFormat="1"/>
     <w:lsdException w:name="heading 1" w:uiPriority="9" w:qFormat="1"/>
     <w:lsdException w:name="heading 2" w:semiHidden="1" w:uiPriority="9" w:unhideWhenUsed="1" w:qFormat="1"/>
@@ -3976,11 +4019,6 @@
     <w:lsdException w:name="List Table 5 Dark Accent 6" w:uiPriority="50"/>
     <w:lsdException w:name="List Table 6 Colorful Accent 6" w:uiPriority="51"/>
     <w:lsdException w:name="List Table 7 Colorful Accent 6" w:uiPriority="52"/>
-    <w:lsdException w:name="Mention" w:semiHidden="1" w:unhideWhenUsed="1"/>
-    <w:lsdException w:name="Smart Hyperlink" w:semiHidden="1" w:unhideWhenUsed="1"/>
-    <w:lsdException w:name="Hashtag" w:semiHidden="1" w:unhideWhenUsed="1"/>
-    <w:lsdException w:name="Unresolved Mention" w:semiHidden="1" w:unhideWhenUsed="1"/>
-    <w:lsdException w:name="Smart Link" w:semiHidden="1" w:unhideWhenUsed="1"/>
   </w:latentStyles>
   <w:style w:type="paragraph" w:default="1" w:styleId="Normal">
     <w:name w:val="Normal"/>
@@ -4035,7 +4073,7 @@
       <w:u w:val="single"/>
     </w:rPr>
   </w:style>
-  <w:style w:type="character" w:styleId="UnresolvedMention">
+  <w:style w:type="character" w:customStyle="1" w:styleId="UnresolvedMention">
     <w:name w:val="Unresolved Mention"/>
     <w:basedOn w:val="DefaultParagraphFont"/>
     <w:uiPriority w:val="99"/>

</xml_diff>